<commit_message>
Added: [feature] | Fixed: [bug] | Updated: [file]
</commit_message>
<xml_diff>
--- a/Goals.docx
+++ b/Goals.docx
@@ -142,7 +142,15 @@
         </w:numPr>
       </w:pPr>
       <w:r>
-        <w:t>Menu display from /api/menu</w:t>
+        <w:t>Menu display from /</w:t>
+      </w:r>
+      <w:proofErr w:type="spellStart"/>
+      <w:r>
+        <w:t>api</w:t>
+      </w:r>
+      <w:proofErr w:type="spellEnd"/>
+      <w:r>
+        <w:t>/menu</w:t>
       </w:r>
     </w:p>
     <w:p>
@@ -153,7 +161,15 @@
         </w:numPr>
       </w:pPr>
       <w:r>
-        <w:t>Basic order form to /api/orders</w:t>
+        <w:t>Basic order form to /</w:t>
+      </w:r>
+      <w:proofErr w:type="spellStart"/>
+      <w:r>
+        <w:t>api</w:t>
+      </w:r>
+      <w:proofErr w:type="spellEnd"/>
+      <w:r>
+        <w:t>/orders</w:t>
       </w:r>
     </w:p>
     <w:p>
@@ -258,6 +274,73 @@
           <w:bCs/>
         </w:rPr>
         <w:t>Tell me which endpoints work and we'll create a simple React page to connect to them!</w:t>
+      </w:r>
+    </w:p>
+    <w:p>
+      <w:pPr>
+        <w:rPr>
+          <w:b/>
+          <w:bCs/>
+        </w:rPr>
+      </w:pPr>
+      <w:r>
+        <w:rPr>
+          <w:rFonts w:ascii="Segoe UI Emoji" w:hAnsi="Segoe UI Emoji" w:cs="Segoe UI Emoji"/>
+          <w:b/>
+          <w:bCs/>
+        </w:rPr>
+        <w:t>🌐</w:t>
+      </w:r>
+      <w:r>
+        <w:rPr>
+          <w:b/>
+          <w:bCs/>
+        </w:rPr>
+        <w:t> TEST ALL ENDPOINTS:</w:t>
+      </w:r>
+    </w:p>
+    <w:p>
+      <w:pPr>
+        <w:numPr>
+          <w:ilvl w:val="0"/>
+          <w:numId w:val="4"/>
+        </w:numPr>
+      </w:pPr>
+      <w:r>
+        <w:t>http://localhost:5000/api/test - Basic API check</w:t>
+      </w:r>
+    </w:p>
+    <w:p>
+      <w:pPr>
+        <w:numPr>
+          <w:ilvl w:val="0"/>
+          <w:numId w:val="4"/>
+        </w:numPr>
+      </w:pPr>
+      <w:r>
+        <w:t>http://localhost:5000/api/menu - Menu data for POS/Portal</w:t>
+      </w:r>
+    </w:p>
+    <w:p>
+      <w:pPr>
+        <w:numPr>
+          <w:ilvl w:val="0"/>
+          <w:numId w:val="4"/>
+        </w:numPr>
+      </w:pPr>
+      <w:r>
+        <w:t>http://localhost:5000/api/orders - Sample orders for Admin</w:t>
+      </w:r>
+    </w:p>
+    <w:p>
+      <w:pPr>
+        <w:numPr>
+          <w:ilvl w:val="0"/>
+          <w:numId w:val="4"/>
+        </w:numPr>
+      </w:pPr>
+      <w:r>
+        <w:t>http://localhost:5000/api/forecast - ML forecasting preview</w:t>
       </w:r>
     </w:p>
     <w:p/>
@@ -684,6 +767,119 @@
       </w:rPr>
     </w:lvl>
   </w:abstractNum>
+  <w:abstractNum w:abstractNumId="3" w15:restartNumberingAfterBreak="0">
+    <w:nsid w:val="4F5A66F9"/>
+    <w:multiLevelType w:val="multilevel"/>
+    <w:tmpl w:val="325A0E58"/>
+    <w:lvl w:ilvl="0">
+      <w:start w:val="1"/>
+      <w:numFmt w:val="decimal"/>
+      <w:lvlText w:val="%1."/>
+      <w:lvlJc w:val="left"/>
+      <w:pPr>
+        <w:tabs>
+          <w:tab w:val="num" w:pos="720"/>
+        </w:tabs>
+        <w:ind w:left="720" w:hanging="360"/>
+      </w:pPr>
+    </w:lvl>
+    <w:lvl w:ilvl="1" w:tentative="1">
+      <w:start w:val="1"/>
+      <w:numFmt w:val="decimal"/>
+      <w:lvlText w:val="%2."/>
+      <w:lvlJc w:val="left"/>
+      <w:pPr>
+        <w:tabs>
+          <w:tab w:val="num" w:pos="1440"/>
+        </w:tabs>
+        <w:ind w:left="1440" w:hanging="360"/>
+      </w:pPr>
+    </w:lvl>
+    <w:lvl w:ilvl="2" w:tentative="1">
+      <w:start w:val="1"/>
+      <w:numFmt w:val="decimal"/>
+      <w:lvlText w:val="%3."/>
+      <w:lvlJc w:val="left"/>
+      <w:pPr>
+        <w:tabs>
+          <w:tab w:val="num" w:pos="2160"/>
+        </w:tabs>
+        <w:ind w:left="2160" w:hanging="360"/>
+      </w:pPr>
+    </w:lvl>
+    <w:lvl w:ilvl="3" w:tentative="1">
+      <w:start w:val="1"/>
+      <w:numFmt w:val="decimal"/>
+      <w:lvlText w:val="%4."/>
+      <w:lvlJc w:val="left"/>
+      <w:pPr>
+        <w:tabs>
+          <w:tab w:val="num" w:pos="2880"/>
+        </w:tabs>
+        <w:ind w:left="2880" w:hanging="360"/>
+      </w:pPr>
+    </w:lvl>
+    <w:lvl w:ilvl="4" w:tentative="1">
+      <w:start w:val="1"/>
+      <w:numFmt w:val="decimal"/>
+      <w:lvlText w:val="%5."/>
+      <w:lvlJc w:val="left"/>
+      <w:pPr>
+        <w:tabs>
+          <w:tab w:val="num" w:pos="3600"/>
+        </w:tabs>
+        <w:ind w:left="3600" w:hanging="360"/>
+      </w:pPr>
+    </w:lvl>
+    <w:lvl w:ilvl="5" w:tentative="1">
+      <w:start w:val="1"/>
+      <w:numFmt w:val="decimal"/>
+      <w:lvlText w:val="%6."/>
+      <w:lvlJc w:val="left"/>
+      <w:pPr>
+        <w:tabs>
+          <w:tab w:val="num" w:pos="4320"/>
+        </w:tabs>
+        <w:ind w:left="4320" w:hanging="360"/>
+      </w:pPr>
+    </w:lvl>
+    <w:lvl w:ilvl="6" w:tentative="1">
+      <w:start w:val="1"/>
+      <w:numFmt w:val="decimal"/>
+      <w:lvlText w:val="%7."/>
+      <w:lvlJc w:val="left"/>
+      <w:pPr>
+        <w:tabs>
+          <w:tab w:val="num" w:pos="5040"/>
+        </w:tabs>
+        <w:ind w:left="5040" w:hanging="360"/>
+      </w:pPr>
+    </w:lvl>
+    <w:lvl w:ilvl="7" w:tentative="1">
+      <w:start w:val="1"/>
+      <w:numFmt w:val="decimal"/>
+      <w:lvlText w:val="%8."/>
+      <w:lvlJc w:val="left"/>
+      <w:pPr>
+        <w:tabs>
+          <w:tab w:val="num" w:pos="5760"/>
+        </w:tabs>
+        <w:ind w:left="5760" w:hanging="360"/>
+      </w:pPr>
+    </w:lvl>
+    <w:lvl w:ilvl="8" w:tentative="1">
+      <w:start w:val="1"/>
+      <w:numFmt w:val="decimal"/>
+      <w:lvlText w:val="%9."/>
+      <w:lvlJc w:val="left"/>
+      <w:pPr>
+        <w:tabs>
+          <w:tab w:val="num" w:pos="6480"/>
+        </w:tabs>
+        <w:ind w:left="6480" w:hanging="360"/>
+      </w:pPr>
+    </w:lvl>
+  </w:abstractNum>
   <w:num w:numId="1" w16cid:durableId="1191839934">
     <w:abstractNumId w:val="2"/>
   </w:num>
@@ -692,6 +888,9 @@
   </w:num>
   <w:num w:numId="3" w16cid:durableId="233391293">
     <w:abstractNumId w:val="1"/>
+  </w:num>
+  <w:num w:numId="4" w16cid:durableId="1670937651">
+    <w:abstractNumId w:val="3"/>
   </w:num>
 </w:numbering>
 </file>

</xml_diff>